<commit_message>
Quicksort mit festem Pivot implementiert
Es muss noch integriert werden, dass wenn man auf eine Teilliste (in
der Rekursiv) mit unter 13 Elementen stößt, diese mit einem Algo aus
Aufgabe 2 sortiert werden sollen.
Außerdem muss noch der ganze Messungs shit gemacht werden, sowie die
Implementierung des Quicksorts mit Random Pivot Element.
</commit_message>
<xml_diff>
--- a/Praktikum/dokumentation/sort2/AD_Gruppe_3_Team_4_Aufgabe_3_Skizze.docx
+++ b/Praktikum/dokumentation/sort2/AD_Gruppe_3_Team_4_Aufgabe_3_Skizze.docx
@@ -522,29 +522,7 @@
           <w:szCs w:val="28"/>
         </w:rPr>
         <w:lastRenderedPageBreak/>
-        <w:t xml:space="preserve">Allgemeines zum </w:t>
-      </w:r>
-      <w:proofErr w:type="spellStart"/>
-      <w:r>
-        <w:rPr>
-          <w:rFonts w:ascii="American Typewriter" w:hAnsi="American Typewriter" w:cs="Arial"/>
-          <w:b/>
-          <w:color w:val="FF0000"/>
-          <w:sz w:val="28"/>
-          <w:szCs w:val="28"/>
-        </w:rPr>
-        <w:t>Quicksort</w:t>
-      </w:r>
-      <w:proofErr w:type="spellEnd"/>
-      <w:r>
-        <w:rPr>
-          <w:rFonts w:ascii="American Typewriter" w:hAnsi="American Typewriter" w:cs="Arial"/>
-          <w:b/>
-          <w:color w:val="FF0000"/>
-          <w:sz w:val="28"/>
-          <w:szCs w:val="28"/>
-        </w:rPr>
-        <w:t>-Algorithmus</w:t>
+        <w:t>Allgemeines zum Quicksort-Algorithmus</w:t>
       </w:r>
     </w:p>
     <w:p>
@@ -556,7 +534,6 @@
           <w:szCs w:val="28"/>
         </w:rPr>
       </w:pPr>
-      <w:proofErr w:type="spellStart"/>
       <w:r>
         <w:rPr>
           <w:rFonts w:ascii="American Typewriter" w:hAnsi="American Typewriter" w:cs="Helvetica"/>
@@ -568,7 +545,6 @@
         </w:rPr>
         <w:t>Quicksort</w:t>
       </w:r>
-      <w:proofErr w:type="spellEnd"/>
       <w:r>
         <w:rPr>
           <w:rFonts w:ascii="American Typewriter" w:hAnsi="American Typewriter" w:cs="Helvetica"/>
@@ -694,19 +670,8 @@
             <w:sz w:val="28"/>
             <w:szCs w:val="28"/>
           </w:rPr>
-          <w:t>Aufruf-</w:t>
+          <w:t>Aufruf-Stack</w:t>
         </w:r>
-        <w:proofErr w:type="spellStart"/>
-        <w:r>
-          <w:rPr>
-            <w:rFonts w:ascii="American Typewriter" w:hAnsi="American Typewriter" w:cs="Helvetica"/>
-            <w:color w:val="092F9D"/>
-            <w:sz w:val="28"/>
-            <w:szCs w:val="28"/>
-          </w:rPr>
-          <w:t>Stack</w:t>
-        </w:r>
-        <w:proofErr w:type="spellEnd"/>
       </w:hyperlink>
       <w:r>
         <w:rPr>
@@ -738,7 +703,6 @@
           <w:szCs w:val="28"/>
         </w:rPr>
       </w:pPr>
-      <w:proofErr w:type="spellStart"/>
       <w:r>
         <w:rPr>
           <w:rFonts w:ascii="American Typewriter" w:hAnsi="American Typewriter" w:cs="Arial"/>
@@ -747,18 +711,7 @@
           <w:sz w:val="28"/>
           <w:szCs w:val="28"/>
         </w:rPr>
-        <w:t>Quicksort</w:t>
-      </w:r>
-      <w:proofErr w:type="spellEnd"/>
-      <w:r>
-        <w:rPr>
-          <w:rFonts w:ascii="American Typewriter" w:hAnsi="American Typewriter" w:cs="Arial"/>
-          <w:b/>
-          <w:color w:val="FF0000"/>
-          <w:sz w:val="28"/>
-          <w:szCs w:val="28"/>
-        </w:rPr>
-        <w:t>-Prinzip</w:t>
+        <w:t>Quicksort-Prinzip</w:t>
       </w:r>
     </w:p>
     <w:p>
@@ -777,30 +730,9 @@
           <w:sz w:val="28"/>
           <w:szCs w:val="28"/>
         </w:rPr>
-        <w:t xml:space="preserve">Zunächst wird die zu sortierende Liste in zwei Teillisten („linke“ und „rechte“ Teilliste) getrennt. Dazu wählt </w:t>
-      </w:r>
-      <w:proofErr w:type="spellStart"/>
-      <w:r>
-        <w:rPr>
-          <w:rFonts w:ascii="Helvetica" w:hAnsi="Helvetica" w:cs="Helvetica"/>
-          <w:color w:val="1C1C1C"/>
-          <w:sz w:val="28"/>
-          <w:szCs w:val="28"/>
-        </w:rPr>
-        <w:t>Quicksort</w:t>
-      </w:r>
-      <w:proofErr w:type="spellEnd"/>
-      <w:r>
-        <w:rPr>
-          <w:rFonts w:ascii="Helvetica" w:hAnsi="Helvetica" w:cs="Helvetica"/>
-          <w:color w:val="1C1C1C"/>
-          <w:sz w:val="28"/>
-          <w:szCs w:val="28"/>
-        </w:rPr>
-        <w:t xml:space="preserve"> ein sogenanntes </w:t>
+        <w:t xml:space="preserve">Zunächst wird die zu sortierende Liste in zwei Teillisten („linke“ und „rechte“ Teilliste) getrennt. Dazu wählt Quicksort ein sogenanntes </w:t>
       </w:r>
       <w:hyperlink r:id="rId13" w:history="1">
-        <w:proofErr w:type="spellStart"/>
         <w:r>
           <w:rPr>
             <w:rFonts w:ascii="Helvetica" w:hAnsi="Helvetica" w:cs="Helvetica"/>
@@ -810,7 +742,6 @@
           </w:rPr>
           <w:t>Pivotelement</w:t>
         </w:r>
-        <w:proofErr w:type="spellEnd"/>
       </w:hyperlink>
       <w:r>
         <w:rPr>
@@ -841,7 +772,6 @@
         </w:rPr>
         <w:t xml:space="preserve">Das </w:t>
       </w:r>
-      <w:proofErr w:type="spellStart"/>
       <w:r>
         <w:rPr>
           <w:rFonts w:ascii="American Typewriter" w:hAnsi="American Typewriter" w:cs="Helvetica"/>
@@ -853,7 +783,6 @@
         </w:rPr>
         <w:t>Pivotelement</w:t>
       </w:r>
-      <w:proofErr w:type="spellEnd"/>
       <w:r>
         <w:rPr>
           <w:rFonts w:ascii="American Typewriter" w:hAnsi="American Typewriter" w:cs="Helvetica"/>
@@ -909,9 +838,18 @@
           <w:sz w:val="28"/>
           <w:szCs w:val="28"/>
         </w:rPr>
-        <w:t xml:space="preserve">Alle Elemente, die kleiner als das </w:t>
-      </w:r>
-      <w:proofErr w:type="spellStart"/>
+        <w:t>Alle Elemente, die kleiner als das Pivotelement sind, kommen in die linke Teilliste, und alle, die größer sind, in die rechte Teilliste. Die Elemente, die gleich dem Pivotelement sind, können sich beliebig auf die Teillisten verteilen. Nach der Aufteilung sind die Elemente der linken Liste kleiner oder gleich den Elementen der rechten Liste.</w:t>
+      </w:r>
+    </w:p>
+    <w:p>
+      <w:pPr>
+        <w:rPr>
+          <w:rFonts w:ascii="American Typewriter" w:hAnsi="American Typewriter"/>
+          <w:sz w:val="28"/>
+          <w:szCs w:val="28"/>
+          <w:u w:val="single"/>
+        </w:rPr>
+      </w:pPr>
       <w:r>
         <w:rPr>
           <w:rFonts w:ascii="American Typewriter" w:hAnsi="American Typewriter" w:cs="Helvetica"/>
@@ -919,96 +857,7 @@
           <w:sz w:val="28"/>
           <w:szCs w:val="28"/>
         </w:rPr>
-        <w:t>Pivotelement</w:t>
-      </w:r>
-      <w:proofErr w:type="spellEnd"/>
-      <w:r>
-        <w:rPr>
-          <w:rFonts w:ascii="American Typewriter" w:hAnsi="American Typewriter" w:cs="Helvetica"/>
-          <w:color w:val="1C1C1C"/>
-          <w:sz w:val="28"/>
-          <w:szCs w:val="28"/>
-        </w:rPr>
-        <w:t xml:space="preserve"> sind, kommen in die linke Teilliste, und alle, die größer sind, in die rechte Teilliste. Die Elemente, die gleich dem </w:t>
-      </w:r>
-      <w:proofErr w:type="spellStart"/>
-      <w:r>
-        <w:rPr>
-          <w:rFonts w:ascii="American Typewriter" w:hAnsi="American Typewriter" w:cs="Helvetica"/>
-          <w:color w:val="1C1C1C"/>
-          <w:sz w:val="28"/>
-          <w:szCs w:val="28"/>
-        </w:rPr>
-        <w:t>Pivotelement</w:t>
-      </w:r>
-      <w:proofErr w:type="spellEnd"/>
-      <w:r>
-        <w:rPr>
-          <w:rFonts w:ascii="American Typewriter" w:hAnsi="American Typewriter" w:cs="Helvetica"/>
-          <w:color w:val="1C1C1C"/>
-          <w:sz w:val="28"/>
-          <w:szCs w:val="28"/>
-        </w:rPr>
-        <w:t xml:space="preserve"> sind, können sich beliebig auf die Teillisten verteilen. Nach der Aufteilung sind die Elemente der linken Liste kleiner oder gleich den Elementen der rechten Liste.</w:t>
-      </w:r>
-    </w:p>
-    <w:p>
-      <w:pPr>
-        <w:rPr>
-          <w:rFonts w:ascii="American Typewriter" w:hAnsi="American Typewriter"/>
-          <w:sz w:val="28"/>
-          <w:szCs w:val="28"/>
-          <w:u w:val="single"/>
-        </w:rPr>
-      </w:pPr>
-      <w:r>
-        <w:rPr>
-          <w:rFonts w:ascii="American Typewriter" w:hAnsi="American Typewriter" w:cs="Helvetica"/>
-          <w:color w:val="1C1C1C"/>
-          <w:sz w:val="28"/>
-          <w:szCs w:val="28"/>
-        </w:rPr>
-        <w:t xml:space="preserve">Anschließend muss man also nur noch jede Teilliste in sich sortieren, um die Sortierung zu vollenden. Dazu wird der </w:t>
-      </w:r>
-      <w:proofErr w:type="spellStart"/>
-      <w:r>
-        <w:rPr>
-          <w:rFonts w:ascii="American Typewriter" w:hAnsi="American Typewriter" w:cs="Helvetica"/>
-          <w:color w:val="1C1C1C"/>
-          <w:sz w:val="28"/>
-          <w:szCs w:val="28"/>
-        </w:rPr>
-        <w:t>Quicksort</w:t>
-      </w:r>
-      <w:proofErr w:type="spellEnd"/>
-      <w:r>
-        <w:rPr>
-          <w:rFonts w:ascii="American Typewriter" w:hAnsi="American Typewriter" w:cs="Helvetica"/>
-          <w:color w:val="1C1C1C"/>
-          <w:sz w:val="28"/>
-          <w:szCs w:val="28"/>
-        </w:rPr>
-        <w:t xml:space="preserve">-Algorithmus jeweils auf der linken und auf der rechten Teilliste ausgeführt. Jede Teilliste wird dann wieder in zwei Teillisten aufgeteilt und auf diese jeweils wieder der </w:t>
-      </w:r>
-      <w:proofErr w:type="spellStart"/>
-      <w:r>
-        <w:rPr>
-          <w:rFonts w:ascii="American Typewriter" w:hAnsi="American Typewriter" w:cs="Helvetica"/>
-          <w:color w:val="1C1C1C"/>
-          <w:sz w:val="28"/>
-          <w:szCs w:val="28"/>
-        </w:rPr>
-        <w:t>Quicksort</w:t>
-      </w:r>
-      <w:proofErr w:type="spellEnd"/>
-      <w:r>
-        <w:rPr>
-          <w:rFonts w:ascii="American Typewriter" w:hAnsi="American Typewriter" w:cs="Helvetica"/>
-          <w:color w:val="1C1C1C"/>
-          <w:sz w:val="28"/>
-          <w:szCs w:val="28"/>
-        </w:rPr>
-        <w:t xml:space="preserve">-Algorithmus angewandt, und so fort. Diese Selbstaufrufe werden als </w:t>
+        <w:t xml:space="preserve">Anschließend muss man also nur noch jede Teilliste in sich sortieren, um die Sortierung zu vollenden. Dazu wird der Quicksort-Algorithmus jeweils auf der linken und auf der rechten Teilliste ausgeführt. Jede Teilliste wird dann wieder in zwei Teillisten aufgeteilt und auf diese jeweils wieder der Quicksort-Algorithmus angewandt, und so fort. Diese Selbstaufrufe werden als </w:t>
       </w:r>
       <w:hyperlink r:id="rId15" w:history="1">
         <w:r>
@@ -1061,7 +910,6 @@
           <w:szCs w:val="28"/>
         </w:rPr>
       </w:pPr>
-      <w:proofErr w:type="spellStart"/>
       <w:r>
         <w:rPr>
           <w:rFonts w:ascii="American Typewriter" w:hAnsi="American Typewriter" w:cs="Arial"/>
@@ -1070,18 +918,7 @@
           <w:sz w:val="28"/>
           <w:szCs w:val="28"/>
         </w:rPr>
-        <w:t>Quicksort</w:t>
-      </w:r>
-      <w:proofErr w:type="spellEnd"/>
-      <w:r>
-        <w:rPr>
-          <w:rFonts w:ascii="American Typewriter" w:hAnsi="American Typewriter" w:cs="Arial"/>
-          <w:b/>
-          <w:color w:val="FF0000"/>
-          <w:sz w:val="28"/>
-          <w:szCs w:val="28"/>
-        </w:rPr>
-        <w:t>-Pseudocode</w:t>
+        <w:t>Quicksort-Pseudocode</w:t>
       </w:r>
     </w:p>
     <w:p>
@@ -1322,7 +1159,6 @@
         </w:rPr>
         <w:t xml:space="preserve">, wobei </w:t>
       </w:r>
-      <w:proofErr w:type="spellStart"/>
       <w:r>
         <w:rPr>
           <w:rFonts w:ascii="Courier" w:hAnsi="Courier" w:cs="Courier"/>
@@ -1332,7 +1168,6 @@
         </w:rPr>
         <w:t>daten</w:t>
       </w:r>
-      <w:proofErr w:type="spellEnd"/>
       <w:r>
         <w:rPr>
           <w:rFonts w:ascii="Helvetica" w:hAnsi="Helvetica" w:cs="Helvetica"/>
@@ -1386,7 +1221,6 @@
         </w:rPr>
         <w:t xml:space="preserve">Bei jedem Aufruf von </w:t>
       </w:r>
-      <w:proofErr w:type="spellStart"/>
       <w:r>
         <w:rPr>
           <w:rFonts w:ascii="Courier" w:hAnsi="Courier" w:cs="Courier"/>
@@ -1394,17 +1228,7 @@
           <w:sz w:val="28"/>
           <w:szCs w:val="28"/>
         </w:rPr>
-        <w:t>quicksort</w:t>
-      </w:r>
-      <w:proofErr w:type="spellEnd"/>
-      <w:r>
-        <w:rPr>
-          <w:rFonts w:ascii="Courier" w:hAnsi="Courier" w:cs="Courier"/>
-          <w:color w:val="1C1C1C"/>
-          <w:sz w:val="28"/>
-          <w:szCs w:val="28"/>
-        </w:rPr>
-        <w:t>()</w:t>
+        <w:t>quicksort()</w:t>
       </w:r>
       <w:r>
         <w:rPr>
@@ -1473,27 +1297,7 @@
           <w:sz w:val="28"/>
           <w:szCs w:val="28"/>
         </w:rPr>
-        <w:t>Beim ersten Aufruf (oberste Rekursionsebene</w:t>
-      </w:r>
-      <w:proofErr w:type="gramStart"/>
-      <w:r>
-        <w:rPr>
-          <w:rFonts w:ascii="Helvetica" w:hAnsi="Helvetica" w:cs="Helvetica"/>
-          <w:color w:val="1C1C1C"/>
-          <w:sz w:val="28"/>
-          <w:szCs w:val="28"/>
-        </w:rPr>
-        <w:t>) ist</w:t>
-      </w:r>
-      <w:proofErr w:type="gramEnd"/>
-      <w:r>
-        <w:rPr>
-          <w:rFonts w:ascii="Helvetica" w:hAnsi="Helvetica" w:cs="Helvetica"/>
-          <w:color w:val="1C1C1C"/>
-          <w:sz w:val="28"/>
-          <w:szCs w:val="28"/>
-        </w:rPr>
-        <w:t xml:space="preserve"> </w:t>
+        <w:t xml:space="preserve">Beim ersten Aufruf (oberste Rekursionsebene) ist </w:t>
       </w:r>
       <w:r>
         <w:rPr>
@@ -1615,7 +1419,6 @@
           <w:szCs w:val="28"/>
         </w:rPr>
       </w:pPr>
-      <w:proofErr w:type="spellStart"/>
       <w:r>
         <w:rPr>
           <w:rFonts w:ascii="Chalkboard" w:hAnsi="Chalkboard" w:cs="Courier"/>
@@ -1627,35 +1430,14 @@
         </w:rPr>
         <w:t>funktion</w:t>
       </w:r>
-      <w:proofErr w:type="spellEnd"/>
-      <w:r>
-        <w:rPr>
-          <w:rFonts w:ascii="Chalkboard" w:hAnsi="Chalkboard" w:cs="Courier"/>
-          <w:color w:val="1C1C1C"/>
-          <w:sz w:val="28"/>
-          <w:szCs w:val="28"/>
-        </w:rPr>
-        <w:t xml:space="preserve"> </w:t>
-      </w:r>
-      <w:proofErr w:type="spellStart"/>
-      <w:r>
-        <w:rPr>
-          <w:rFonts w:ascii="Chalkboard" w:hAnsi="Chalkboard" w:cs="Courier"/>
-          <w:color w:val="1C1C1C"/>
-          <w:sz w:val="28"/>
-          <w:szCs w:val="28"/>
-        </w:rPr>
-        <w:t>quicksort</w:t>
-      </w:r>
-      <w:proofErr w:type="spellEnd"/>
-      <w:r>
-        <w:rPr>
-          <w:rFonts w:ascii="Chalkboard" w:hAnsi="Chalkboard" w:cs="Courier"/>
-          <w:color w:val="1C1C1C"/>
-          <w:sz w:val="28"/>
-          <w:szCs w:val="28"/>
-        </w:rPr>
-        <w:t>(links, rechts)</w:t>
+      <w:r>
+        <w:rPr>
+          <w:rFonts w:ascii="Chalkboard" w:hAnsi="Chalkboard" w:cs="Courier"/>
+          <w:color w:val="1C1C1C"/>
+          <w:sz w:val="28"/>
+          <w:szCs w:val="28"/>
+        </w:rPr>
+        <w:t xml:space="preserve"> quicksort(links, rechts)</w:t>
       </w:r>
     </w:p>
     <w:p>
@@ -1734,38 +1516,7 @@
           <w:sz w:val="28"/>
           <w:szCs w:val="28"/>
         </w:rPr>
-        <w:t xml:space="preserve">         </w:t>
-      </w:r>
-      <w:proofErr w:type="spellStart"/>
-      <w:proofErr w:type="gramStart"/>
-      <w:r>
-        <w:rPr>
-          <w:rFonts w:ascii="Chalkboard" w:hAnsi="Chalkboard" w:cs="Courier"/>
-          <w:color w:val="1C1C1C"/>
-          <w:sz w:val="28"/>
-          <w:szCs w:val="28"/>
-        </w:rPr>
-        <w:t>teiler</w:t>
-      </w:r>
-      <w:proofErr w:type="spellEnd"/>
-      <w:r>
-        <w:rPr>
-          <w:rFonts w:ascii="Chalkboard" w:hAnsi="Chalkboard" w:cs="Courier"/>
-          <w:color w:val="1C1C1C"/>
-          <w:sz w:val="28"/>
-          <w:szCs w:val="28"/>
-        </w:rPr>
-        <w:t xml:space="preserve"> :</w:t>
-      </w:r>
-      <w:proofErr w:type="gramEnd"/>
-      <w:r>
-        <w:rPr>
-          <w:rFonts w:ascii="Chalkboard" w:hAnsi="Chalkboard" w:cs="Courier"/>
-          <w:color w:val="1C1C1C"/>
-          <w:sz w:val="28"/>
-          <w:szCs w:val="28"/>
-        </w:rPr>
-        <w:t>= teile(links, rechts)</w:t>
+        <w:t xml:space="preserve">         teiler := teile(links, rechts)</w:t>
       </w:r>
     </w:p>
     <w:p>
@@ -1789,27 +1540,7 @@
           <w:sz w:val="28"/>
           <w:szCs w:val="28"/>
         </w:rPr>
-        <w:t xml:space="preserve">         </w:t>
-      </w:r>
-      <w:proofErr w:type="spellStart"/>
-      <w:r>
-        <w:rPr>
-          <w:rFonts w:ascii="Chalkboard" w:hAnsi="Chalkboard" w:cs="Courier"/>
-          <w:color w:val="1C1C1C"/>
-          <w:sz w:val="28"/>
-          <w:szCs w:val="28"/>
-        </w:rPr>
-        <w:t>quicksort</w:t>
-      </w:r>
-      <w:proofErr w:type="spellEnd"/>
-      <w:r>
-        <w:rPr>
-          <w:rFonts w:ascii="Chalkboard" w:hAnsi="Chalkboard" w:cs="Courier"/>
-          <w:color w:val="1C1C1C"/>
-          <w:sz w:val="28"/>
-          <w:szCs w:val="28"/>
-        </w:rPr>
-        <w:t>(links, teiler-1)</w:t>
+        <w:t xml:space="preserve">         quicksort(links, teiler-1)</w:t>
       </w:r>
     </w:p>
     <w:p>
@@ -1833,27 +1564,7 @@
           <w:sz w:val="28"/>
           <w:szCs w:val="28"/>
         </w:rPr>
-        <w:t xml:space="preserve">         </w:t>
-      </w:r>
-      <w:proofErr w:type="spellStart"/>
-      <w:r>
-        <w:rPr>
-          <w:rFonts w:ascii="Chalkboard" w:hAnsi="Chalkboard" w:cs="Courier"/>
-          <w:color w:val="1C1C1C"/>
-          <w:sz w:val="28"/>
-          <w:szCs w:val="28"/>
-        </w:rPr>
-        <w:t>quicksort</w:t>
-      </w:r>
-      <w:proofErr w:type="spellEnd"/>
-      <w:r>
-        <w:rPr>
-          <w:rFonts w:ascii="Chalkboard" w:hAnsi="Chalkboard" w:cs="Courier"/>
-          <w:color w:val="1C1C1C"/>
-          <w:sz w:val="28"/>
-          <w:szCs w:val="28"/>
-        </w:rPr>
-        <w:t>(teiler+1, rechts)</w:t>
+        <w:t xml:space="preserve">         quicksort(teiler+1, rechts)</w:t>
       </w:r>
     </w:p>
     <w:p>
@@ -2027,27 +1738,7 @@
           <w:sz w:val="28"/>
           <w:szCs w:val="28"/>
         </w:rPr>
-        <w:t xml:space="preserve"> teilt das Feld so, dass sich das </w:t>
-      </w:r>
-      <w:proofErr w:type="spellStart"/>
-      <w:r>
-        <w:rPr>
-          <w:rFonts w:ascii="Helvetica" w:hAnsi="Helvetica" w:cs="Helvetica"/>
-          <w:color w:val="1C1C1C"/>
-          <w:sz w:val="28"/>
-          <w:szCs w:val="28"/>
-        </w:rPr>
-        <w:t>Pivotelement</w:t>
-      </w:r>
-      <w:proofErr w:type="spellEnd"/>
-      <w:r>
-        <w:rPr>
-          <w:rFonts w:ascii="Helvetica" w:hAnsi="Helvetica" w:cs="Helvetica"/>
-          <w:color w:val="1C1C1C"/>
-          <w:sz w:val="28"/>
-          <w:szCs w:val="28"/>
-        </w:rPr>
-        <w:t xml:space="preserve"> an seiner endgültigen Position befindet und alle kleineren Elemente davor stehen, während alle größeren danach kommen:</w:t>
+        <w:t xml:space="preserve"> teilt das Feld so, dass sich das Pivotelement an seiner endgültigen Position befindet und alle kleineren Elemente davor stehen, während alle größeren danach kommen:</w:t>
       </w:r>
     </w:p>
     <w:p>
@@ -2064,7 +1755,6 @@
           <w:szCs w:val="28"/>
         </w:rPr>
       </w:pPr>
-      <w:proofErr w:type="spellStart"/>
       <w:r>
         <w:rPr>
           <w:rFonts w:ascii="Chalkboard" w:hAnsi="Chalkboard" w:cs="Courier"/>
@@ -2076,7 +1766,6 @@
         </w:rPr>
         <w:t>funktion</w:t>
       </w:r>
-      <w:proofErr w:type="spellEnd"/>
       <w:r>
         <w:rPr>
           <w:rFonts w:ascii="Chalkboard" w:hAnsi="Chalkboard" w:cs="Courier"/>
@@ -2207,31 +1896,7 @@
           <w:sz w:val="28"/>
           <w:szCs w:val="28"/>
         </w:rPr>
-        <w:t xml:space="preserve">Pivot Element an </w:t>
-      </w:r>
-      <w:proofErr w:type="spellStart"/>
-      <w:r>
-        <w:rPr>
-          <w:rFonts w:ascii="Chalkboard" w:hAnsi="Chalkboard" w:cs="Courier"/>
-          <w:i/>
-          <w:iCs/>
-          <w:color w:val="0F7001"/>
-          <w:sz w:val="28"/>
-          <w:szCs w:val="28"/>
-        </w:rPr>
-        <w:t>linkester</w:t>
-      </w:r>
-      <w:proofErr w:type="spellEnd"/>
-      <w:r>
-        <w:rPr>
-          <w:rFonts w:ascii="Chalkboard" w:hAnsi="Chalkboard" w:cs="Courier"/>
-          <w:i/>
-          <w:iCs/>
-          <w:color w:val="0F7001"/>
-          <w:sz w:val="28"/>
-          <w:szCs w:val="28"/>
-        </w:rPr>
-        <w:t xml:space="preserve"> Stelle auswählen</w:t>
+        <w:t>Pivot Element an linkester Stelle auswählen</w:t>
       </w:r>
     </w:p>
     <w:p>
@@ -2257,45 +1922,14 @@
         </w:rPr>
         <w:t xml:space="preserve">    </w:t>
       </w:r>
-      <w:proofErr w:type="spellStart"/>
-      <w:r>
-        <w:rPr>
-          <w:rFonts w:ascii="Chalkboard" w:hAnsi="Chalkboard" w:cs="Courier"/>
-          <w:color w:val="1C1C1C"/>
-          <w:sz w:val="28"/>
-          <w:szCs w:val="28"/>
-        </w:rPr>
-        <w:t>pivot</w:t>
-      </w:r>
-      <w:proofErr w:type="spellEnd"/>
-      <w:r>
-        <w:rPr>
-          <w:rFonts w:ascii="Chalkboard" w:hAnsi="Chalkboard" w:cs="Courier"/>
-          <w:color w:val="1C1C1C"/>
-          <w:sz w:val="28"/>
-          <w:szCs w:val="28"/>
-        </w:rPr>
-        <w:t xml:space="preserve"> := </w:t>
-      </w:r>
-      <w:proofErr w:type="spellStart"/>
-      <w:r>
-        <w:rPr>
-          <w:rFonts w:ascii="Chalkboard" w:hAnsi="Chalkboard" w:cs="Courier"/>
-          <w:color w:val="1C1C1C"/>
-          <w:sz w:val="28"/>
-          <w:szCs w:val="28"/>
-        </w:rPr>
-        <w:t>daten</w:t>
-      </w:r>
-      <w:proofErr w:type="spellEnd"/>
-      <w:r>
-        <w:rPr>
-          <w:rFonts w:ascii="Chalkboard" w:hAnsi="Chalkboard" w:cs="Courier"/>
-          <w:color w:val="1C1C1C"/>
-          <w:sz w:val="28"/>
-          <w:szCs w:val="28"/>
-        </w:rPr>
-        <w:t>[</w:t>
+      <w:r>
+        <w:rPr>
+          <w:rFonts w:ascii="Chalkboard" w:hAnsi="Chalkboard" w:cs="Courier"/>
+          <w:color w:val="1C1C1C"/>
+          <w:sz w:val="28"/>
+          <w:szCs w:val="28"/>
+        </w:rPr>
+        <w:t>pivot := daten[</w:t>
       </w:r>
       <w:r>
         <w:rPr>
@@ -2403,7 +2037,6 @@
         </w:rPr>
         <w:t>//</w:t>
       </w:r>
-      <w:proofErr w:type="spellStart"/>
       <w:r>
         <w:rPr>
           <w:rFonts w:ascii="Chalkboard" w:hAnsi="Chalkboard" w:cs="Courier"/>
@@ -2413,19 +2046,7 @@
           <w:sz w:val="28"/>
           <w:szCs w:val="28"/>
         </w:rPr>
-        <w:t>Pivotelement</w:t>
-      </w:r>
-      <w:proofErr w:type="spellEnd"/>
-      <w:r>
-        <w:rPr>
-          <w:rFonts w:ascii="Chalkboard" w:hAnsi="Chalkboard" w:cs="Courier"/>
-          <w:i/>
-          <w:iCs/>
-          <w:color w:val="0F7001"/>
-          <w:sz w:val="28"/>
-          <w:szCs w:val="28"/>
-        </w:rPr>
-        <w:t xml:space="preserve"> ist</w:t>
+        <w:t>Pivotelement ist</w:t>
       </w:r>
     </w:p>
     <w:p>
@@ -2469,47 +2090,7 @@
           <w:sz w:val="28"/>
           <w:szCs w:val="28"/>
         </w:rPr>
-        <w:t xml:space="preserve"> </w:t>
-      </w:r>
-      <w:proofErr w:type="spellStart"/>
-      <w:r>
-        <w:rPr>
-          <w:rFonts w:ascii="Chalkboard" w:hAnsi="Chalkboard" w:cs="Courier"/>
-          <w:color w:val="1C1C1C"/>
-          <w:sz w:val="28"/>
-          <w:szCs w:val="28"/>
-        </w:rPr>
-        <w:t>daten</w:t>
-      </w:r>
-      <w:proofErr w:type="spellEnd"/>
-      <w:r>
-        <w:rPr>
-          <w:rFonts w:ascii="Chalkboard" w:hAnsi="Chalkboard" w:cs="Courier"/>
-          <w:color w:val="1C1C1C"/>
-          <w:sz w:val="28"/>
-          <w:szCs w:val="28"/>
-        </w:rPr>
-        <w:t xml:space="preserve">[i] ≤ </w:t>
-      </w:r>
-      <w:proofErr w:type="spellStart"/>
-      <w:r>
-        <w:rPr>
-          <w:rFonts w:ascii="Chalkboard" w:hAnsi="Chalkboard" w:cs="Courier"/>
-          <w:color w:val="1C1C1C"/>
-          <w:sz w:val="28"/>
-          <w:szCs w:val="28"/>
-        </w:rPr>
-        <w:t>pivot</w:t>
-      </w:r>
-      <w:proofErr w:type="spellEnd"/>
-      <w:r>
-        <w:rPr>
-          <w:rFonts w:ascii="Chalkboard" w:hAnsi="Chalkboard" w:cs="Courier"/>
-          <w:color w:val="1C1C1C"/>
-          <w:sz w:val="28"/>
-          <w:szCs w:val="28"/>
-        </w:rPr>
-        <w:t xml:space="preserve"> </w:t>
+        <w:t xml:space="preserve"> daten[i] ≤ pivot </w:t>
       </w:r>
       <w:r>
         <w:rPr>
@@ -2643,7 +2224,6 @@
         </w:rPr>
         <w:t>//</w:t>
       </w:r>
-      <w:proofErr w:type="spellStart"/>
       <w:r>
         <w:rPr>
           <w:rFonts w:ascii="Chalkboard" w:hAnsi="Chalkboard" w:cs="Courier"/>
@@ -2653,19 +2233,7 @@
           <w:sz w:val="28"/>
           <w:szCs w:val="28"/>
         </w:rPr>
-        <w:t>Pivotelement</w:t>
-      </w:r>
-      <w:proofErr w:type="spellEnd"/>
-      <w:r>
-        <w:rPr>
-          <w:rFonts w:ascii="Chalkboard" w:hAnsi="Chalkboard" w:cs="Courier"/>
-          <w:i/>
-          <w:iCs/>
-          <w:color w:val="0F7001"/>
-          <w:sz w:val="28"/>
-          <w:szCs w:val="28"/>
-        </w:rPr>
-        <w:t xml:space="preserve"> ist</w:t>
+        <w:t>Pivotelement ist</w:t>
       </w:r>
     </w:p>
     <w:p>
@@ -2709,47 +2277,7 @@
           <w:sz w:val="28"/>
           <w:szCs w:val="28"/>
         </w:rPr>
-        <w:t xml:space="preserve"> </w:t>
-      </w:r>
-      <w:proofErr w:type="spellStart"/>
-      <w:r>
-        <w:rPr>
-          <w:rFonts w:ascii="Chalkboard" w:hAnsi="Chalkboard" w:cs="Courier"/>
-          <w:color w:val="1C1C1C"/>
-          <w:sz w:val="28"/>
-          <w:szCs w:val="28"/>
-        </w:rPr>
-        <w:t>daten</w:t>
-      </w:r>
-      <w:proofErr w:type="spellEnd"/>
-      <w:r>
-        <w:rPr>
-          <w:rFonts w:ascii="Chalkboard" w:hAnsi="Chalkboard" w:cs="Courier"/>
-          <w:color w:val="1C1C1C"/>
-          <w:sz w:val="28"/>
-          <w:szCs w:val="28"/>
-        </w:rPr>
-        <w:t xml:space="preserve">[j] ≥ </w:t>
-      </w:r>
-      <w:proofErr w:type="spellStart"/>
-      <w:r>
-        <w:rPr>
-          <w:rFonts w:ascii="Chalkboard" w:hAnsi="Chalkboard" w:cs="Courier"/>
-          <w:color w:val="1C1C1C"/>
-          <w:sz w:val="28"/>
-          <w:szCs w:val="28"/>
-        </w:rPr>
-        <w:t>pivot</w:t>
-      </w:r>
-      <w:proofErr w:type="spellEnd"/>
-      <w:r>
-        <w:rPr>
-          <w:rFonts w:ascii="Chalkboard" w:hAnsi="Chalkboard" w:cs="Courier"/>
-          <w:color w:val="1C1C1C"/>
-          <w:sz w:val="28"/>
-          <w:szCs w:val="28"/>
-        </w:rPr>
-        <w:t xml:space="preserve"> </w:t>
+        <w:t xml:space="preserve"> daten[j] ≥ pivot </w:t>
       </w:r>
       <w:r>
         <w:rPr>
@@ -2922,47 +2450,7 @@
           <w:sz w:val="28"/>
           <w:szCs w:val="28"/>
         </w:rPr>
-        <w:t xml:space="preserve">             tausche </w:t>
-      </w:r>
-      <w:proofErr w:type="spellStart"/>
-      <w:r>
-        <w:rPr>
-          <w:rFonts w:ascii="Chalkboard" w:hAnsi="Chalkboard" w:cs="Courier"/>
-          <w:color w:val="1C1C1C"/>
-          <w:sz w:val="28"/>
-          <w:szCs w:val="28"/>
-        </w:rPr>
-        <w:t>daten</w:t>
-      </w:r>
-      <w:proofErr w:type="spellEnd"/>
-      <w:r>
-        <w:rPr>
-          <w:rFonts w:ascii="Chalkboard" w:hAnsi="Chalkboard" w:cs="Courier"/>
-          <w:color w:val="1C1C1C"/>
-          <w:sz w:val="28"/>
-          <w:szCs w:val="28"/>
-        </w:rPr>
-        <w:t xml:space="preserve">[i] mit </w:t>
-      </w:r>
-      <w:proofErr w:type="spellStart"/>
-      <w:r>
-        <w:rPr>
-          <w:rFonts w:ascii="Chalkboard" w:hAnsi="Chalkboard" w:cs="Courier"/>
-          <w:color w:val="1C1C1C"/>
-          <w:sz w:val="28"/>
-          <w:szCs w:val="28"/>
-        </w:rPr>
-        <w:t>daten</w:t>
-      </w:r>
-      <w:proofErr w:type="spellEnd"/>
-      <w:r>
-        <w:rPr>
-          <w:rFonts w:ascii="Chalkboard" w:hAnsi="Chalkboard" w:cs="Courier"/>
-          <w:color w:val="1C1C1C"/>
-          <w:sz w:val="28"/>
-          <w:szCs w:val="28"/>
-        </w:rPr>
-        <w:t>[j]</w:t>
+        <w:t xml:space="preserve">             tausche daten[i] mit daten[j]</w:t>
       </w:r>
     </w:p>
     <w:p>
@@ -3125,9 +2613,8 @@
           <w:sz w:val="28"/>
           <w:szCs w:val="28"/>
         </w:rPr>
-        <w:t xml:space="preserve">// Tausche </w:t>
-      </w:r>
-      <w:proofErr w:type="spellStart"/>
+        <w:t>// Tausche Pivotelement (daten[</w:t>
+      </w:r>
       <w:r>
         <w:rPr>
           <w:rFonts w:ascii="Chalkboard" w:hAnsi="Chalkboard" w:cs="Courier"/>
@@ -3137,9 +2624,8 @@
           <w:sz w:val="28"/>
           <w:szCs w:val="28"/>
         </w:rPr>
-        <w:t>Pivotelement</w:t>
-      </w:r>
-      <w:proofErr w:type="spellEnd"/>
+        <w:t>links</w:t>
+      </w:r>
       <w:r>
         <w:rPr>
           <w:rFonts w:ascii="Chalkboard" w:hAnsi="Chalkboard" w:cs="Courier"/>
@@ -3149,9 +2635,8 @@
           <w:sz w:val="28"/>
           <w:szCs w:val="28"/>
         </w:rPr>
-        <w:t xml:space="preserve"> (</w:t>
-      </w:r>
-      <w:proofErr w:type="spellStart"/>
+        <w:t xml:space="preserve">]) mit neuer endgültiger </w:t>
+      </w:r>
       <w:r>
         <w:rPr>
           <w:rFonts w:ascii="Chalkboard" w:hAnsi="Chalkboard" w:cs="Courier"/>
@@ -3161,9 +2646,8 @@
           <w:sz w:val="28"/>
           <w:szCs w:val="28"/>
         </w:rPr>
-        <w:t>daten</w:t>
-      </w:r>
-      <w:proofErr w:type="spellEnd"/>
+        <w:t>//</w:t>
+      </w:r>
       <w:r>
         <w:rPr>
           <w:rFonts w:ascii="Chalkboard" w:hAnsi="Chalkboard" w:cs="Courier"/>
@@ -3173,75 +2657,7 @@
           <w:sz w:val="28"/>
           <w:szCs w:val="28"/>
         </w:rPr>
-        <w:t>[</w:t>
-      </w:r>
-      <w:r>
-        <w:rPr>
-          <w:rFonts w:ascii="Chalkboard" w:hAnsi="Chalkboard" w:cs="Courier"/>
-          <w:i/>
-          <w:iCs/>
-          <w:color w:val="0F7001"/>
-          <w:sz w:val="28"/>
-          <w:szCs w:val="28"/>
-        </w:rPr>
-        <w:t>links</w:t>
-      </w:r>
-      <w:r>
-        <w:rPr>
-          <w:rFonts w:ascii="Chalkboard" w:hAnsi="Chalkboard" w:cs="Courier"/>
-          <w:i/>
-          <w:iCs/>
-          <w:color w:val="0F7001"/>
-          <w:sz w:val="28"/>
-          <w:szCs w:val="28"/>
-        </w:rPr>
-        <w:t xml:space="preserve">]) mit neuer endgültiger </w:t>
-      </w:r>
-      <w:r>
-        <w:rPr>
-          <w:rFonts w:ascii="Chalkboard" w:hAnsi="Chalkboard" w:cs="Courier"/>
-          <w:i/>
-          <w:iCs/>
-          <w:color w:val="0F7001"/>
-          <w:sz w:val="28"/>
-          <w:szCs w:val="28"/>
-        </w:rPr>
-        <w:t>//</w:t>
-      </w:r>
-      <w:r>
-        <w:rPr>
-          <w:rFonts w:ascii="Chalkboard" w:hAnsi="Chalkboard" w:cs="Courier"/>
-          <w:i/>
-          <w:iCs/>
-          <w:color w:val="0F7001"/>
-          <w:sz w:val="28"/>
-          <w:szCs w:val="28"/>
-        </w:rPr>
-        <w:t>Position (</w:t>
-      </w:r>
-      <w:proofErr w:type="spellStart"/>
-      <w:r>
-        <w:rPr>
-          <w:rFonts w:ascii="Chalkboard" w:hAnsi="Chalkboard" w:cs="Courier"/>
-          <w:i/>
-          <w:iCs/>
-          <w:color w:val="0F7001"/>
-          <w:sz w:val="28"/>
-          <w:szCs w:val="28"/>
-        </w:rPr>
-        <w:t>daten</w:t>
-      </w:r>
-      <w:proofErr w:type="spellEnd"/>
-      <w:r>
-        <w:rPr>
-          <w:rFonts w:ascii="Chalkboard" w:hAnsi="Chalkboard" w:cs="Courier"/>
-          <w:i/>
-          <w:iCs/>
-          <w:color w:val="0F7001"/>
-          <w:sz w:val="28"/>
-          <w:szCs w:val="28"/>
-        </w:rPr>
-        <w:t>[i])</w:t>
+        <w:t>Position (daten[i])</w:t>
       </w:r>
     </w:p>
     <w:p>
@@ -3285,56 +2701,25 @@
           <w:sz w:val="28"/>
           <w:szCs w:val="28"/>
         </w:rPr>
-        <w:t xml:space="preserve"> </w:t>
-      </w:r>
-      <w:proofErr w:type="spellStart"/>
-      <w:r>
-        <w:rPr>
-          <w:rFonts w:ascii="Chalkboard" w:hAnsi="Chalkboard" w:cs="Courier"/>
-          <w:color w:val="1C1C1C"/>
-          <w:sz w:val="28"/>
-          <w:szCs w:val="28"/>
-        </w:rPr>
-        <w:t>daten</w:t>
-      </w:r>
-      <w:proofErr w:type="spellEnd"/>
-      <w:r>
-        <w:rPr>
-          <w:rFonts w:ascii="Chalkboard" w:hAnsi="Chalkboard" w:cs="Courier"/>
-          <w:color w:val="1C1C1C"/>
-          <w:sz w:val="28"/>
-          <w:szCs w:val="28"/>
-        </w:rPr>
-        <w:t>[i] &lt;</w:t>
-      </w:r>
-      <w:r>
-        <w:rPr>
-          <w:rFonts w:ascii="Chalkboard" w:hAnsi="Chalkboard" w:cs="Courier"/>
-          <w:color w:val="1C1C1C"/>
-          <w:sz w:val="28"/>
-          <w:szCs w:val="28"/>
-        </w:rPr>
-        <w:t xml:space="preserve"> </w:t>
-      </w:r>
-      <w:proofErr w:type="spellStart"/>
-      <w:r>
-        <w:rPr>
-          <w:rFonts w:ascii="Chalkboard" w:hAnsi="Chalkboard" w:cs="Courier"/>
-          <w:color w:val="1C1C1C"/>
-          <w:sz w:val="28"/>
-          <w:szCs w:val="28"/>
-        </w:rPr>
-        <w:t>pivot</w:t>
-      </w:r>
-      <w:proofErr w:type="spellEnd"/>
-      <w:r>
-        <w:rPr>
-          <w:rFonts w:ascii="Chalkboard" w:hAnsi="Chalkboard" w:cs="Courier"/>
-          <w:color w:val="1C1C1C"/>
-          <w:sz w:val="28"/>
-          <w:szCs w:val="28"/>
-        </w:rPr>
-        <w:t xml:space="preserve"> </w:t>
+        <w:t xml:space="preserve"> daten[j</w:t>
+      </w:r>
+      <w:r>
+        <w:rPr>
+          <w:rFonts w:ascii="Chalkboard" w:hAnsi="Chalkboard" w:cs="Courier"/>
+          <w:color w:val="1C1C1C"/>
+          <w:sz w:val="28"/>
+          <w:szCs w:val="28"/>
+        </w:rPr>
+        <w:t>] &lt;</w:t>
+      </w:r>
+      <w:r>
+        <w:rPr>
+          <w:rFonts w:ascii="Chalkboard" w:hAnsi="Chalkboard" w:cs="Courier"/>
+          <w:color w:val="1C1C1C"/>
+          <w:sz w:val="28"/>
+          <w:szCs w:val="28"/>
+        </w:rPr>
+        <w:t xml:space="preserve"> pivot </w:t>
       </w:r>
       <w:r>
         <w:rPr>
@@ -3347,8 +2732,6 @@
         </w:rPr>
         <w:t>dann</w:t>
       </w:r>
-      <w:bookmarkStart w:id="0" w:name="_GoBack"/>
-      <w:bookmarkEnd w:id="0"/>
     </w:p>
     <w:p>
       <w:pPr>
@@ -3371,47 +2754,16 @@
           <w:sz w:val="28"/>
           <w:szCs w:val="28"/>
         </w:rPr>
-        <w:t xml:space="preserve">             tausche </w:t>
-      </w:r>
-      <w:proofErr w:type="spellStart"/>
-      <w:r>
-        <w:rPr>
-          <w:rFonts w:ascii="Chalkboard" w:hAnsi="Chalkboard" w:cs="Courier"/>
-          <w:color w:val="1C1C1C"/>
-          <w:sz w:val="28"/>
-          <w:szCs w:val="28"/>
-        </w:rPr>
-        <w:t>daten</w:t>
-      </w:r>
-      <w:proofErr w:type="spellEnd"/>
-      <w:r>
-        <w:rPr>
-          <w:rFonts w:ascii="Chalkboard" w:hAnsi="Chalkboard" w:cs="Courier"/>
-          <w:color w:val="1C1C1C"/>
-          <w:sz w:val="28"/>
-          <w:szCs w:val="28"/>
-        </w:rPr>
-        <w:t xml:space="preserve">[i] mit </w:t>
-      </w:r>
-      <w:proofErr w:type="spellStart"/>
-      <w:r>
-        <w:rPr>
-          <w:rFonts w:ascii="Chalkboard" w:hAnsi="Chalkboard" w:cs="Courier"/>
-          <w:color w:val="1C1C1C"/>
-          <w:sz w:val="28"/>
-          <w:szCs w:val="28"/>
-        </w:rPr>
-        <w:t>daten</w:t>
-      </w:r>
-      <w:proofErr w:type="spellEnd"/>
-      <w:r>
-        <w:rPr>
-          <w:rFonts w:ascii="Chalkboard" w:hAnsi="Chalkboard" w:cs="Courier"/>
-          <w:color w:val="1C1C1C"/>
-          <w:sz w:val="28"/>
-          <w:szCs w:val="28"/>
-        </w:rPr>
-        <w:t>[</w:t>
+        <w:t xml:space="preserve">             tausche daten[j</w:t>
+      </w:r>
+      <w:r>
+        <w:rPr>
+          <w:rFonts w:ascii="Chalkboard" w:hAnsi="Chalkboard" w:cs="Courier"/>
+          <w:color w:val="1C1C1C"/>
+          <w:sz w:val="28"/>
+          <w:szCs w:val="28"/>
+        </w:rPr>
+        <w:t>] mit daten[</w:t>
       </w:r>
       <w:r>
         <w:rPr>
@@ -3523,31 +2875,7 @@
           <w:sz w:val="28"/>
           <w:szCs w:val="28"/>
         </w:rPr>
-        <w:t xml:space="preserve">// gib die Position des </w:t>
-      </w:r>
-      <w:proofErr w:type="spellStart"/>
-      <w:r>
-        <w:rPr>
-          <w:rFonts w:ascii="Chalkboard" w:hAnsi="Chalkboard" w:cs="Courier"/>
-          <w:i/>
-          <w:iCs/>
-          <w:color w:val="0F7001"/>
-          <w:sz w:val="28"/>
-          <w:szCs w:val="28"/>
-        </w:rPr>
-        <w:t>Pivotelements</w:t>
-      </w:r>
-      <w:proofErr w:type="spellEnd"/>
-      <w:r>
-        <w:rPr>
-          <w:rFonts w:ascii="Chalkboard" w:hAnsi="Chalkboard" w:cs="Courier"/>
-          <w:i/>
-          <w:iCs/>
-          <w:color w:val="0F7001"/>
-          <w:sz w:val="28"/>
-          <w:szCs w:val="28"/>
-        </w:rPr>
-        <w:t xml:space="preserve"> zurück</w:t>
+        <w:t>// gib die Position des Pivotelements zurück</w:t>
       </w:r>
       <w:r>
         <w:rPr>
@@ -3600,8 +2928,10 @@
           <w:sz w:val="28"/>
           <w:szCs w:val="28"/>
         </w:rPr>
-        <w:t xml:space="preserve"> i</w:t>
-      </w:r>
+        <w:t xml:space="preserve"> j</w:t>
+      </w:r>
+      <w:bookmarkStart w:id="0" w:name="_GoBack"/>
+      <w:bookmarkEnd w:id="0"/>
     </w:p>
     <w:p>
       <w:pPr>
@@ -3661,9 +2991,8 @@
           <w:sz w:val="28"/>
           <w:szCs w:val="28"/>
         </w:rPr>
-        <w:t xml:space="preserve">ieren sie die Funktion </w:t>
-      </w:r>
-      <w:proofErr w:type="spellStart"/>
+        <w:t>ieren sie die Funktion quickSortRekursiv</w:t>
+      </w:r>
       <w:r>
         <w:rPr>
           <w:rFonts w:ascii="American Typewriter" w:hAnsi="American Typewriter" w:cs="Arial"/>
@@ -3672,10 +3001,143 @@
           <w:sz w:val="28"/>
           <w:szCs w:val="28"/>
         </w:rPr>
-        <w:t>quickSortRekursiv</w:t>
-      </w:r>
-      <w:proofErr w:type="spellEnd"/>
-      <w:r>
+        <w:t xml:space="preserve">. </w:t>
+      </w:r>
+    </w:p>
+    <w:p>
+      <w:pPr>
+        <w:rPr>
+          <w:rFonts w:ascii="American Typewriter" w:hAnsi="American Typewriter" w:cs="Arial"/>
+          <w:sz w:val="28"/>
+          <w:szCs w:val="28"/>
+        </w:rPr>
+      </w:pPr>
+      <w:r>
+        <w:rPr>
+          <w:rFonts w:ascii="American Typewriter" w:hAnsi="American Typewriter" w:cs="Arial"/>
+          <w:sz w:val="28"/>
+          <w:szCs w:val="28"/>
+        </w:rPr>
+        <w:t>Diese soll den oben beschriebenen Quicksortalgorithmus implementieren.</w:t>
+      </w:r>
+    </w:p>
+    <w:p>
+      <w:pPr>
+        <w:rPr>
+          <w:rFonts w:ascii="American Typewriter" w:hAnsi="American Typewriter" w:cs="Arial"/>
+          <w:sz w:val="28"/>
+          <w:szCs w:val="28"/>
+        </w:rPr>
+      </w:pPr>
+      <w:r>
+        <w:rPr>
+          <w:rFonts w:ascii="American Typewriter" w:hAnsi="American Typewriter" w:cs="Arial"/>
+          <w:sz w:val="28"/>
+          <w:szCs w:val="28"/>
+        </w:rPr>
+        <w:t>Als Besonderheit ist zu beachten</w:t>
+      </w:r>
+      <w:r>
+        <w:rPr>
+          <w:rFonts w:ascii="American Typewriter" w:hAnsi="American Typewriter" w:cs="Arial"/>
+          <w:sz w:val="28"/>
+          <w:szCs w:val="28"/>
+        </w:rPr>
+        <w:t>, dass wenn in einer Teilliste weniger als 12 Elemente zu sortieren sind</w:t>
+      </w:r>
+      <w:r>
+        <w:rPr>
+          <w:rFonts w:ascii="American Typewriter" w:hAnsi="American Typewriter" w:cs="Arial"/>
+          <w:sz w:val="28"/>
+          <w:szCs w:val="28"/>
+        </w:rPr>
+        <w:t xml:space="preserve"> (während der Rekursion)</w:t>
+      </w:r>
+      <w:r>
+        <w:rPr>
+          <w:rFonts w:ascii="American Typewriter" w:hAnsi="American Typewriter" w:cs="Arial"/>
+          <w:sz w:val="28"/>
+          <w:szCs w:val="28"/>
+        </w:rPr>
+        <w:t>, diese an einen der in Aufgabe 2 implementierten Sortieralgorithmen weiter zu leiten und diese Elemente von ihm sortieren zu lassen</w:t>
+      </w:r>
+      <w:r>
+        <w:rPr>
+          <w:rFonts w:ascii="American Typewriter" w:hAnsi="American Typewriter" w:cs="Arial"/>
+          <w:sz w:val="28"/>
+          <w:szCs w:val="28"/>
+        </w:rPr>
+        <w:t xml:space="preserve"> sind</w:t>
+      </w:r>
+      <w:r>
+        <w:rPr>
+          <w:rFonts w:ascii="American Typewriter" w:hAnsi="American Typewriter" w:cs="Arial"/>
+          <w:sz w:val="28"/>
+          <w:szCs w:val="28"/>
+        </w:rPr>
+        <w:t xml:space="preserve"> (Verzweigung)</w:t>
+      </w:r>
+      <w:r>
+        <w:rPr>
+          <w:rFonts w:ascii="American Typewriter" w:hAnsi="American Typewriter" w:cs="Arial"/>
+          <w:sz w:val="28"/>
+          <w:szCs w:val="28"/>
+        </w:rPr>
+        <w:t>.</w:t>
+      </w:r>
+    </w:p>
+    <w:p>
+      <w:pPr>
+        <w:rPr>
+          <w:rFonts w:ascii="American Typewriter" w:hAnsi="American Typewriter" w:cs="Arial"/>
+          <w:sz w:val="28"/>
+          <w:szCs w:val="28"/>
+        </w:rPr>
+      </w:pPr>
+      <w:r>
+        <w:rPr>
+          <w:rFonts w:ascii="American Typewriter" w:hAnsi="American Typewriter" w:cs="Arial"/>
+          <w:sz w:val="28"/>
+          <w:szCs w:val="28"/>
+        </w:rPr>
+        <w:t xml:space="preserve">Außerdem muss </w:t>
+      </w:r>
+      <w:r>
+        <w:rPr>
+          <w:rFonts w:ascii="American Typewriter" w:hAnsi="American Typewriter" w:cs="Arial"/>
+          <w:sz w:val="28"/>
+          <w:szCs w:val="28"/>
+        </w:rPr>
+        <w:t>das</w:t>
+      </w:r>
+      <w:r>
+        <w:rPr>
+          <w:rFonts w:ascii="American Typewriter" w:hAnsi="American Typewriter" w:cs="Arial"/>
+          <w:sz w:val="28"/>
+          <w:szCs w:val="28"/>
+        </w:rPr>
+        <w:t xml:space="preserve"> Pivotelement an linkester Stelle </w:t>
+      </w:r>
+      <w:r>
+        <w:rPr>
+          <w:rFonts w:ascii="American Typewriter" w:hAnsi="American Typewriter" w:cs="Arial"/>
+          <w:sz w:val="28"/>
+          <w:szCs w:val="28"/>
+        </w:rPr>
+        <w:t>ausgewählt werden.</w:t>
+      </w:r>
+    </w:p>
+    <w:p>
+      <w:pPr>
+        <w:rPr>
+          <w:rFonts w:ascii="American Typewriter" w:hAnsi="American Typewriter" w:cs="Arial"/>
+          <w:sz w:val="28"/>
+          <w:szCs w:val="28"/>
+        </w:rPr>
+      </w:pPr>
+    </w:p>
+    <w:p>
+      <w:pPr>
         <w:rPr>
           <w:rFonts w:ascii="American Typewriter" w:hAnsi="American Typewriter" w:cs="Arial"/>
           <w:b/>
@@ -3683,197 +3145,8 @@
           <w:sz w:val="28"/>
           <w:szCs w:val="28"/>
         </w:rPr>
-        <w:t xml:space="preserve">. </w:t>
-      </w:r>
-    </w:p>
-    <w:p>
-      <w:pPr>
-        <w:rPr>
-          <w:rFonts w:ascii="American Typewriter" w:hAnsi="American Typewriter" w:cs="Arial"/>
-          <w:sz w:val="28"/>
-          <w:szCs w:val="28"/>
-        </w:rPr>
-      </w:pPr>
-      <w:r>
-        <w:rPr>
-          <w:rFonts w:ascii="American Typewriter" w:hAnsi="American Typewriter" w:cs="Arial"/>
-          <w:sz w:val="28"/>
-          <w:szCs w:val="28"/>
-        </w:rPr>
-        <w:t xml:space="preserve">Diese soll den oben beschriebenen </w:t>
-      </w:r>
-      <w:proofErr w:type="spellStart"/>
-      <w:r>
-        <w:rPr>
-          <w:rFonts w:ascii="American Typewriter" w:hAnsi="American Typewriter" w:cs="Arial"/>
-          <w:sz w:val="28"/>
-          <w:szCs w:val="28"/>
-        </w:rPr>
-        <w:t>Quicksortalgorithmus</w:t>
-      </w:r>
-      <w:proofErr w:type="spellEnd"/>
-      <w:r>
-        <w:rPr>
-          <w:rFonts w:ascii="American Typewriter" w:hAnsi="American Typewriter" w:cs="Arial"/>
-          <w:sz w:val="28"/>
-          <w:szCs w:val="28"/>
-        </w:rPr>
-        <w:t xml:space="preserve"> implementieren.</w:t>
-      </w:r>
-    </w:p>
-    <w:p>
-      <w:pPr>
-        <w:rPr>
-          <w:rFonts w:ascii="American Typewriter" w:hAnsi="American Typewriter" w:cs="Arial"/>
-          <w:sz w:val="28"/>
-          <w:szCs w:val="28"/>
-        </w:rPr>
-      </w:pPr>
-      <w:r>
-        <w:rPr>
-          <w:rFonts w:ascii="American Typewriter" w:hAnsi="American Typewriter" w:cs="Arial"/>
-          <w:sz w:val="28"/>
-          <w:szCs w:val="28"/>
-        </w:rPr>
-        <w:t>Als Besonderheit ist zu beachten</w:t>
-      </w:r>
-      <w:r>
-        <w:rPr>
-          <w:rFonts w:ascii="American Typewriter" w:hAnsi="American Typewriter" w:cs="Arial"/>
-          <w:sz w:val="28"/>
-          <w:szCs w:val="28"/>
-        </w:rPr>
-        <w:t>, dass wenn in einer Teilliste weniger als 12 Elemente zu sortieren sind</w:t>
-      </w:r>
-      <w:r>
-        <w:rPr>
-          <w:rFonts w:ascii="American Typewriter" w:hAnsi="American Typewriter" w:cs="Arial"/>
-          <w:sz w:val="28"/>
-          <w:szCs w:val="28"/>
-        </w:rPr>
-        <w:t xml:space="preserve"> (während der Rekursion)</w:t>
-      </w:r>
-      <w:r>
-        <w:rPr>
-          <w:rFonts w:ascii="American Typewriter" w:hAnsi="American Typewriter" w:cs="Arial"/>
-          <w:sz w:val="28"/>
-          <w:szCs w:val="28"/>
-        </w:rPr>
-        <w:t>, diese an einen der in Aufgabe 2 implementierten Sortieralgorithmen weiter zu leiten und diese Elemente von ihm sortieren zu lassen</w:t>
-      </w:r>
-      <w:r>
-        <w:rPr>
-          <w:rFonts w:ascii="American Typewriter" w:hAnsi="American Typewriter" w:cs="Arial"/>
-          <w:sz w:val="28"/>
-          <w:szCs w:val="28"/>
-        </w:rPr>
-        <w:t xml:space="preserve"> sind</w:t>
-      </w:r>
-      <w:r>
-        <w:rPr>
-          <w:rFonts w:ascii="American Typewriter" w:hAnsi="American Typewriter" w:cs="Arial"/>
-          <w:sz w:val="28"/>
-          <w:szCs w:val="28"/>
-        </w:rPr>
-        <w:t xml:space="preserve"> (Verzweigung)</w:t>
-      </w:r>
-      <w:r>
-        <w:rPr>
-          <w:rFonts w:ascii="American Typewriter" w:hAnsi="American Typewriter" w:cs="Arial"/>
-          <w:sz w:val="28"/>
-          <w:szCs w:val="28"/>
-        </w:rPr>
-        <w:t>.</w:t>
-      </w:r>
-    </w:p>
-    <w:p>
-      <w:pPr>
-        <w:rPr>
-          <w:rFonts w:ascii="American Typewriter" w:hAnsi="American Typewriter" w:cs="Arial"/>
-          <w:sz w:val="28"/>
-          <w:szCs w:val="28"/>
-        </w:rPr>
-      </w:pPr>
-      <w:r>
-        <w:rPr>
-          <w:rFonts w:ascii="American Typewriter" w:hAnsi="American Typewriter" w:cs="Arial"/>
-          <w:sz w:val="28"/>
-          <w:szCs w:val="28"/>
-        </w:rPr>
-        <w:t xml:space="preserve">Außerdem muss </w:t>
-      </w:r>
-      <w:r>
-        <w:rPr>
-          <w:rFonts w:ascii="American Typewriter" w:hAnsi="American Typewriter" w:cs="Arial"/>
-          <w:sz w:val="28"/>
-          <w:szCs w:val="28"/>
-        </w:rPr>
-        <w:t>das</w:t>
-      </w:r>
-      <w:r>
-        <w:rPr>
-          <w:rFonts w:ascii="American Typewriter" w:hAnsi="American Typewriter" w:cs="Arial"/>
-          <w:sz w:val="28"/>
-          <w:szCs w:val="28"/>
-        </w:rPr>
-        <w:t xml:space="preserve"> </w:t>
-      </w:r>
-      <w:proofErr w:type="spellStart"/>
-      <w:r>
-        <w:rPr>
-          <w:rFonts w:ascii="American Typewriter" w:hAnsi="American Typewriter" w:cs="Arial"/>
-          <w:sz w:val="28"/>
-          <w:szCs w:val="28"/>
-        </w:rPr>
-        <w:t>Pivotelement</w:t>
-      </w:r>
-      <w:proofErr w:type="spellEnd"/>
-      <w:r>
-        <w:rPr>
-          <w:rFonts w:ascii="American Typewriter" w:hAnsi="American Typewriter" w:cs="Arial"/>
-          <w:sz w:val="28"/>
-          <w:szCs w:val="28"/>
-        </w:rPr>
-        <w:t xml:space="preserve"> an </w:t>
-      </w:r>
-      <w:proofErr w:type="spellStart"/>
-      <w:r>
-        <w:rPr>
-          <w:rFonts w:ascii="American Typewriter" w:hAnsi="American Typewriter" w:cs="Arial"/>
-          <w:sz w:val="28"/>
-          <w:szCs w:val="28"/>
-        </w:rPr>
-        <w:t>linkester</w:t>
-      </w:r>
-      <w:proofErr w:type="spellEnd"/>
-      <w:r>
-        <w:rPr>
-          <w:rFonts w:ascii="American Typewriter" w:hAnsi="American Typewriter" w:cs="Arial"/>
-          <w:sz w:val="28"/>
-          <w:szCs w:val="28"/>
-        </w:rPr>
-        <w:t xml:space="preserve"> Stelle </w:t>
-      </w:r>
-      <w:r>
-        <w:rPr>
-          <w:rFonts w:ascii="American Typewriter" w:hAnsi="American Typewriter" w:cs="Arial"/>
-          <w:sz w:val="28"/>
-          <w:szCs w:val="28"/>
-        </w:rPr>
-        <w:t>ausgewählt werden.</w:t>
-      </w:r>
-    </w:p>
-    <w:p>
-      <w:pPr>
-        <w:rPr>
-          <w:rFonts w:ascii="American Typewriter" w:hAnsi="American Typewriter" w:cs="Arial"/>
-          <w:sz w:val="28"/>
-          <w:szCs w:val="28"/>
-        </w:rPr>
-      </w:pPr>
-    </w:p>
-    <w:p>
-      <w:pPr>
+      </w:pPr>
+      <w:r>
         <w:rPr>
           <w:rFonts w:ascii="American Typewriter" w:hAnsi="American Typewriter" w:cs="Arial"/>
           <w:b/>
@@ -3881,7 +3154,8 @@
           <w:sz w:val="28"/>
           <w:szCs w:val="28"/>
         </w:rPr>
-      </w:pPr>
+        <w:t>Implement</w:t>
+      </w:r>
       <w:r>
         <w:rPr>
           <w:rFonts w:ascii="American Typewriter" w:hAnsi="American Typewriter" w:cs="Arial"/>
@@ -3890,7 +3164,7 @@
           <w:sz w:val="28"/>
           <w:szCs w:val="28"/>
         </w:rPr>
-        <w:t>Implement</w:t>
+        <w:t>ieren sie die Funktion quickSortRandom</w:t>
       </w:r>
       <w:r>
         <w:rPr>
@@ -3900,28 +3174,6 @@
           <w:sz w:val="28"/>
           <w:szCs w:val="28"/>
         </w:rPr>
-        <w:t xml:space="preserve">ieren sie die Funktion </w:t>
-      </w:r>
-      <w:proofErr w:type="spellStart"/>
-      <w:r>
-        <w:rPr>
-          <w:rFonts w:ascii="American Typewriter" w:hAnsi="American Typewriter" w:cs="Arial"/>
-          <w:b/>
-          <w:color w:val="FF0000"/>
-          <w:sz w:val="28"/>
-          <w:szCs w:val="28"/>
-        </w:rPr>
-        <w:t>quickSortRandom</w:t>
-      </w:r>
-      <w:proofErr w:type="spellEnd"/>
-      <w:r>
-        <w:rPr>
-          <w:rFonts w:ascii="American Typewriter" w:hAnsi="American Typewriter" w:cs="Arial"/>
-          <w:b/>
-          <w:color w:val="FF0000"/>
-          <w:sz w:val="28"/>
-          <w:szCs w:val="28"/>
-        </w:rPr>
         <w:t xml:space="preserve">. </w:t>
       </w:r>
     </w:p>
@@ -3939,25 +3191,7 @@
           <w:sz w:val="28"/>
           <w:szCs w:val="28"/>
         </w:rPr>
-        <w:t xml:space="preserve">Diese soll den oben beschriebenen </w:t>
-      </w:r>
-      <w:proofErr w:type="spellStart"/>
-      <w:r>
-        <w:rPr>
-          <w:rFonts w:ascii="American Typewriter" w:hAnsi="American Typewriter" w:cs="Arial"/>
-          <w:sz w:val="28"/>
-          <w:szCs w:val="28"/>
-        </w:rPr>
-        <w:t>Quicksortalgorithmus</w:t>
-      </w:r>
-      <w:proofErr w:type="spellEnd"/>
-      <w:r>
-        <w:rPr>
-          <w:rFonts w:ascii="American Typewriter" w:hAnsi="American Typewriter" w:cs="Arial"/>
-          <w:sz w:val="28"/>
-          <w:szCs w:val="28"/>
-        </w:rPr>
-        <w:t xml:space="preserve"> implementieren.</w:t>
+        <w:t>Diese soll den oben beschriebenen Quicksortalgorithmus implementieren.</w:t>
       </w:r>
     </w:p>
     <w:p>
@@ -4030,25 +3264,7 @@
           <w:sz w:val="28"/>
           <w:szCs w:val="28"/>
         </w:rPr>
-        <w:t xml:space="preserve">Außerdem muss das </w:t>
-      </w:r>
-      <w:proofErr w:type="spellStart"/>
-      <w:r>
-        <w:rPr>
-          <w:rFonts w:ascii="American Typewriter" w:hAnsi="American Typewriter" w:cs="Arial"/>
-          <w:sz w:val="28"/>
-          <w:szCs w:val="28"/>
-        </w:rPr>
-        <w:t>Pivotelement</w:t>
-      </w:r>
-      <w:proofErr w:type="spellEnd"/>
-      <w:r>
-        <w:rPr>
-          <w:rFonts w:ascii="American Typewriter" w:hAnsi="American Typewriter" w:cs="Arial"/>
-          <w:sz w:val="28"/>
-          <w:szCs w:val="28"/>
-        </w:rPr>
-        <w:t xml:space="preserve"> randomisiert ausgewählt werden.</w:t>
+        <w:t>Außerdem muss das Pivotelement randomisiert ausgewählt werden.</w:t>
       </w:r>
     </w:p>
     <w:p>
@@ -4498,43 +3714,7 @@
           <w:szCs w:val="28"/>
         </w:rPr>
         <w:br/>
-        <w:t>- 10-mal "</w:t>
-      </w:r>
-      <w:proofErr w:type="spellStart"/>
-      <w:r>
-        <w:rPr>
-          <w:rFonts w:ascii="American Typewriter" w:hAnsi="American Typewriter" w:cs="Arial"/>
-          <w:sz w:val="28"/>
-          <w:szCs w:val="28"/>
-        </w:rPr>
-        <w:t>best</w:t>
-      </w:r>
-      <w:proofErr w:type="spellEnd"/>
-      <w:r>
-        <w:rPr>
-          <w:rFonts w:ascii="American Typewriter" w:hAnsi="American Typewriter" w:cs="Arial"/>
-          <w:sz w:val="28"/>
-          <w:szCs w:val="28"/>
-        </w:rPr>
-        <w:t xml:space="preserve"> </w:t>
-      </w:r>
-      <w:proofErr w:type="spellStart"/>
-      <w:r>
-        <w:rPr>
-          <w:rFonts w:ascii="American Typewriter" w:hAnsi="American Typewriter" w:cs="Arial"/>
-          <w:sz w:val="28"/>
-          <w:szCs w:val="28"/>
-        </w:rPr>
-        <w:t>case</w:t>
-      </w:r>
-      <w:proofErr w:type="spellEnd"/>
-      <w:r>
-        <w:rPr>
-          <w:rFonts w:ascii="American Typewriter" w:hAnsi="American Typewriter" w:cs="Arial"/>
-          <w:sz w:val="28"/>
-          <w:szCs w:val="28"/>
-        </w:rPr>
-        <w:t xml:space="preserve">" </w:t>
+        <w:t xml:space="preserve">- 10-mal "best case" </w:t>
       </w:r>
       <w:r>
         <w:rPr>
@@ -4551,43 +3731,7 @@
           <w:sz w:val="28"/>
           <w:szCs w:val="28"/>
         </w:rPr>
-        <w:t>"</w:t>
-      </w:r>
-      <w:proofErr w:type="spellStart"/>
-      <w:r>
-        <w:rPr>
-          <w:rFonts w:ascii="American Typewriter" w:hAnsi="American Typewriter" w:cs="Arial"/>
-          <w:sz w:val="28"/>
-          <w:szCs w:val="28"/>
-        </w:rPr>
-        <w:t>worst</w:t>
-      </w:r>
-      <w:proofErr w:type="spellEnd"/>
-      <w:r>
-        <w:rPr>
-          <w:rFonts w:ascii="American Typewriter" w:hAnsi="American Typewriter" w:cs="Arial"/>
-          <w:sz w:val="28"/>
-          <w:szCs w:val="28"/>
-        </w:rPr>
-        <w:t xml:space="preserve"> </w:t>
-      </w:r>
-      <w:proofErr w:type="spellStart"/>
-      <w:r>
-        <w:rPr>
-          <w:rFonts w:ascii="American Typewriter" w:hAnsi="American Typewriter" w:cs="Arial"/>
-          <w:sz w:val="28"/>
-          <w:szCs w:val="28"/>
-        </w:rPr>
-        <w:t>case</w:t>
-      </w:r>
-      <w:proofErr w:type="spellEnd"/>
-      <w:r>
-        <w:rPr>
-          <w:rFonts w:ascii="American Typewriter" w:hAnsi="American Typewriter" w:cs="Arial"/>
-          <w:sz w:val="28"/>
-          <w:szCs w:val="28"/>
-        </w:rPr>
-        <w:t xml:space="preserve">" </w:t>
+        <w:t xml:space="preserve">"worst case" </w:t>
       </w:r>
     </w:p>
     <w:p>
@@ -4729,25 +3873,7 @@
           <w:sz w:val="28"/>
           <w:szCs w:val="28"/>
         </w:rPr>
-        <w:t xml:space="preserve">, sowie maximal und minimal </w:t>
-      </w:r>
-      <w:proofErr w:type="spellStart"/>
-      <w:r>
-        <w:rPr>
-          <w:rFonts w:ascii="American Typewriter" w:hAnsi="American Typewriter" w:cs="Arial"/>
-          <w:sz w:val="28"/>
-          <w:szCs w:val="28"/>
-        </w:rPr>
-        <w:t>benötigteZeit</w:t>
-      </w:r>
-      <w:proofErr w:type="spellEnd"/>
-      <w:r>
-        <w:rPr>
-          <w:rFonts w:ascii="American Typewriter" w:hAnsi="American Typewriter" w:cs="Arial"/>
-          <w:sz w:val="28"/>
-          <w:szCs w:val="28"/>
-        </w:rPr>
-        <w:t>.</w:t>
+        <w:t>, sowie maximal und minimal benötigteZeit.</w:t>
       </w:r>
       <w:r>
         <w:rPr>
@@ -4894,25 +4020,7 @@
           <w:sz w:val="28"/>
           <w:szCs w:val="28"/>
         </w:rPr>
-        <w:t xml:space="preserve"> zu speichern. Zusätzlich, zur statistischen Aufbereitung</w:t>
-      </w:r>
-      <w:proofErr w:type="gramStart"/>
-      <w:r>
-        <w:rPr>
-          <w:rFonts w:ascii="American Typewriter" w:hAnsi="American Typewriter" w:cs="Arial"/>
-          <w:sz w:val="28"/>
-          <w:szCs w:val="28"/>
-        </w:rPr>
-        <w:t>, können</w:t>
-      </w:r>
-      <w:proofErr w:type="gramEnd"/>
-      <w:r>
-        <w:rPr>
-          <w:rFonts w:ascii="American Typewriter" w:hAnsi="American Typewriter" w:cs="Arial"/>
-          <w:sz w:val="28"/>
-          <w:szCs w:val="28"/>
-        </w:rPr>
-        <w:t xml:space="preserve"> auch </w:t>
+        <w:t xml:space="preserve"> zu speichern. Zusätzlich, zur statistischen Aufbereitung, können auch </w:t>
       </w:r>
       <w:r>
         <w:rPr>
@@ -4920,43 +4028,15 @@
           <w:sz w:val="28"/>
           <w:szCs w:val="28"/>
         </w:rPr>
-        <w:t>*.</w:t>
-      </w:r>
-      <w:proofErr w:type="spellStart"/>
-      <w:r>
-        <w:rPr>
-          <w:rFonts w:ascii="American Typewriter" w:hAnsi="American Typewriter" w:cs="Courier"/>
-          <w:sz w:val="28"/>
-          <w:szCs w:val="28"/>
-        </w:rPr>
-        <w:t>csv</w:t>
-      </w:r>
-      <w:proofErr w:type="spellEnd"/>
-      <w:r>
-        <w:rPr>
-          <w:rFonts w:ascii="American Typewriter" w:hAnsi="American Typewriter" w:cs="Arial"/>
-          <w:sz w:val="28"/>
-          <w:szCs w:val="28"/>
-        </w:rPr>
-        <w:t xml:space="preserve"> </w:t>
-      </w:r>
-      <w:proofErr w:type="spellStart"/>
-      <w:r>
-        <w:rPr>
-          <w:rFonts w:ascii="American Typewriter" w:hAnsi="American Typewriter" w:cs="Arial"/>
-          <w:sz w:val="28"/>
-          <w:szCs w:val="28"/>
-        </w:rPr>
-        <w:t>dateien</w:t>
-      </w:r>
-      <w:proofErr w:type="spellEnd"/>
-      <w:r>
-        <w:rPr>
-          <w:rFonts w:ascii="American Typewriter" w:hAnsi="American Typewriter" w:cs="Arial"/>
-          <w:sz w:val="28"/>
-          <w:szCs w:val="28"/>
-        </w:rPr>
-        <w:t xml:space="preserve"> erzeugt werden.</w:t>
+        <w:t>*.csv</w:t>
+      </w:r>
+      <w:r>
+        <w:rPr>
+          <w:rFonts w:ascii="American Typewriter" w:hAnsi="American Typewriter" w:cs="Arial"/>
+          <w:sz w:val="28"/>
+          <w:szCs w:val="28"/>
+        </w:rPr>
+        <w:t xml:space="preserve"> dateien erzeugt werden.</w:t>
       </w:r>
     </w:p>
     <w:p>
@@ -5047,18 +4127,8 @@
           <w:sz w:val="28"/>
           <w:szCs w:val="28"/>
         </w:rPr>
-        <w:t xml:space="preserve">ein Zusatz Modul wie z.B. </w:t>
-      </w:r>
-      <w:proofErr w:type="spellStart"/>
-      <w:r>
-        <w:rPr>
-          <w:rFonts w:ascii="American Typewriter" w:hAnsi="American Typewriter"/>
-          <w:sz w:val="28"/>
-          <w:szCs w:val="28"/>
-        </w:rPr>
-        <w:t>myIO</w:t>
-      </w:r>
-      <w:proofErr w:type="spellEnd"/>
+        <w:t>ein Zusatz Modul wie z.B. myIO</w:t>
+      </w:r>
       <w:r>
         <w:rPr>
           <w:rFonts w:ascii="American Typewriter" w:hAnsi="American Typewriter"/>
@@ -5103,25 +4173,7 @@
           <w:sz w:val="28"/>
           <w:szCs w:val="28"/>
         </w:rPr>
-        <w:t xml:space="preserve"> raus holen aus der zahlen.dat</w:t>
-      </w:r>
-      <w:proofErr w:type="gramStart"/>
-      <w:r>
-        <w:rPr>
-          <w:rFonts w:ascii="American Typewriter" w:hAnsi="American Typewriter"/>
-          <w:sz w:val="28"/>
-          <w:szCs w:val="28"/>
-        </w:rPr>
-        <w:t>, kann</w:t>
-      </w:r>
-      <w:proofErr w:type="gramEnd"/>
-      <w:r>
-        <w:rPr>
-          <w:rFonts w:ascii="American Typewriter" w:hAnsi="American Typewriter"/>
-          <w:sz w:val="28"/>
-          <w:szCs w:val="28"/>
-        </w:rPr>
-        <w:t xml:space="preserve"> man den Inhalt wieder in die Erlang Datenstruktur konvertieren. </w:t>
+        <w:t xml:space="preserve"> raus holen aus der zahlen.dat, kann man den Inhalt wieder in die Erlang Datenstruktur konvertieren. </w:t>
       </w:r>
       <w:r>
         <w:rPr>
@@ -5161,25 +4213,7 @@
           <w:sz w:val="28"/>
           <w:szCs w:val="28"/>
         </w:rPr>
-        <w:t xml:space="preserve">Ausführung: Dieses empfehlen </w:t>
-      </w:r>
-      <w:proofErr w:type="gramStart"/>
-      <w:r>
-        <w:rPr>
-          <w:rFonts w:ascii="American Typewriter" w:hAnsi="American Typewriter"/>
-          <w:sz w:val="28"/>
-          <w:szCs w:val="28"/>
-        </w:rPr>
-        <w:t>wir als eigenes Modus</w:t>
-      </w:r>
-      <w:proofErr w:type="gramEnd"/>
-      <w:r>
-        <w:rPr>
-          <w:rFonts w:ascii="American Typewriter" w:hAnsi="American Typewriter"/>
-          <w:sz w:val="28"/>
-          <w:szCs w:val="28"/>
-        </w:rPr>
-        <w:t xml:space="preserve"> zu    implementieren. </w:t>
+        <w:t xml:space="preserve">Ausführung: Dieses empfehlen wir als eigenes Modus zu    implementieren. </w:t>
       </w:r>
     </w:p>
     <w:p>

</xml_diff>